<commit_message>
update test plan doc
</commit_message>
<xml_diff>
--- a/docs/deliverable3/Getana_Deliverable_3_TestPlan.docx
+++ b/docs/deliverable3/Getana_Deliverable_3_TestPlan.docx
@@ -23180,9 +23180,12 @@
       <w:bookmarkStart w:id="13" w:name="_Toc511403246"/>
       <w:r>
         <w:lastRenderedPageBreak/>
-        <w:t>2.9 Story 9</w:t>
+        <w:t xml:space="preserve">2.9 Story </w:t>
       </w:r>
       <w:bookmarkEnd w:id="13"/>
+      <w:r>
+        <w:t>9</w:t>
+      </w:r>
     </w:p>
     <w:p>
       <w:pPr>
@@ -23523,7 +23526,15 @@
           <w:b/>
           <w:color w:val="000000"/>
         </w:rPr>
-        <w:t>Requirement: R9</w:t>
+        <w:t>Requirement: R</w:t>
+      </w:r>
+      <w:r>
+        <w:rPr>
+          <w:rFonts w:ascii="Times New Roman" w:eastAsia="Times New Roman" w:hAnsi="Times New Roman" w:cs="Times New Roman"/>
+          <w:b/>
+          <w:color w:val="000000"/>
+        </w:rPr>
+        <w:t>9</w:t>
       </w:r>
     </w:p>
     <w:p>
@@ -23684,23 +23695,14 @@
           <w:rFonts w:ascii="Times New Roman" w:eastAsia="Times New Roman" w:hAnsi="Times New Roman" w:cs="Times New Roman"/>
           <w:color w:val="000000"/>
         </w:rPr>
-        <w:t xml:space="preserve">Test situations cover </w:t>
-      </w:r>
-      <w:proofErr w:type="gramStart"/>
-      <w:r>
-        <w:rPr>
-          <w:rFonts w:ascii="Times New Roman" w:eastAsia="Times New Roman" w:hAnsi="Times New Roman" w:cs="Times New Roman"/>
-          <w:color w:val="000000"/>
-        </w:rPr>
-        <w:t>one  case</w:t>
-      </w:r>
-      <w:proofErr w:type="gramEnd"/>
-      <w:r>
-        <w:rPr>
-          <w:rFonts w:ascii="Times New Roman" w:eastAsia="Times New Roman" w:hAnsi="Times New Roman" w:cs="Times New Roman"/>
-          <w:color w:val="000000"/>
-        </w:rPr>
-        <w:t xml:space="preserve"> </w:t>
+        <w:t>Test situations cover one</w:t>
+      </w:r>
+      <w:r>
+        <w:rPr>
+          <w:rFonts w:ascii="Times New Roman" w:eastAsia="Times New Roman" w:hAnsi="Times New Roman" w:cs="Times New Roman"/>
+          <w:color w:val="000000"/>
+        </w:rPr>
+        <w:t xml:space="preserve"> case </w:t>
       </w:r>
     </w:p>
     <w:p>
@@ -24405,228 +24407,244 @@
     </w:p>
     <w:p>
       <w:pPr>
-        <w:tabs>
-          <w:tab w:val="left" w:pos="0"/>
-        </w:tabs>
-        <w:spacing w:line="256" w:lineRule="auto"/>
-        <w:ind w:left="1440"/>
-        <w:rPr>
-          <w:rFonts w:ascii="Times New Roman" w:eastAsia="Times New Roman" w:hAnsi="Times New Roman" w:cs="Times New Roman"/>
-          <w:color w:val="FF0000"/>
-        </w:rPr>
-      </w:pPr>
-      <w:r>
-        <w:rPr>
-          <w:rFonts w:ascii="Times New Roman" w:eastAsia="Times New Roman" w:hAnsi="Times New Roman" w:cs="Times New Roman"/>
-          <w:b/>
-          <w:color w:val="FF0000"/>
+        <w:ind w:left="1440"/>
+        <w:rPr>
+          <w:rFonts w:ascii="Times New Roman" w:eastAsia="Times New Roman" w:hAnsi="Times New Roman" w:cs="Times New Roman"/>
+          <w:color w:val="000000" w:themeColor="text1"/>
+        </w:rPr>
+      </w:pPr>
+      <w:r>
+        <w:rPr>
+          <w:rFonts w:ascii="Times New Roman" w:eastAsia="Times New Roman" w:hAnsi="Times New Roman" w:cs="Times New Roman"/>
+          <w:b/>
+          <w:color w:val="000000" w:themeColor="text1"/>
         </w:rPr>
         <w:t>Use Case:</w:t>
       </w:r>
       <w:r>
         <w:rPr>
           <w:rFonts w:ascii="Times New Roman" w:eastAsia="Times New Roman" w:hAnsi="Times New Roman" w:cs="Times New Roman"/>
-          <w:color w:val="FF0000"/>
-        </w:rPr>
-        <w:t xml:space="preserve"> Edit schedule</w:t>
-      </w:r>
-    </w:p>
-    <w:p>
-      <w:pPr>
-        <w:tabs>
-          <w:tab w:val="left" w:pos="0"/>
-        </w:tabs>
-        <w:spacing w:line="256" w:lineRule="auto"/>
-        <w:ind w:left="1440"/>
-        <w:rPr>
-          <w:rFonts w:ascii="Times New Roman" w:eastAsia="Times New Roman" w:hAnsi="Times New Roman" w:cs="Times New Roman"/>
-          <w:color w:val="FF0000"/>
-        </w:rPr>
-      </w:pPr>
-      <w:r>
-        <w:rPr>
-          <w:rFonts w:ascii="Times New Roman" w:eastAsia="Times New Roman" w:hAnsi="Times New Roman" w:cs="Times New Roman"/>
-          <w:b/>
-          <w:color w:val="FF0000"/>
+          <w:color w:val="000000" w:themeColor="text1"/>
+        </w:rPr>
+        <w:t xml:space="preserve"> Edit Class schedule</w:t>
+      </w:r>
+    </w:p>
+    <w:p>
+      <w:pPr>
+        <w:ind w:left="1440"/>
+        <w:rPr>
+          <w:rFonts w:ascii="Times New Roman" w:eastAsia="Times New Roman" w:hAnsi="Times New Roman" w:cs="Times New Roman"/>
+          <w:color w:val="000000" w:themeColor="text1"/>
+        </w:rPr>
+      </w:pPr>
+      <w:r>
+        <w:rPr>
+          <w:rFonts w:ascii="Times New Roman" w:eastAsia="Times New Roman" w:hAnsi="Times New Roman" w:cs="Times New Roman"/>
+          <w:b/>
+          <w:color w:val="000000" w:themeColor="text1"/>
         </w:rPr>
         <w:t>Summary:</w:t>
       </w:r>
       <w:r>
         <w:rPr>
           <w:rFonts w:ascii="Times New Roman" w:eastAsia="Times New Roman" w:hAnsi="Times New Roman" w:cs="Times New Roman"/>
-          <w:color w:val="FF0000"/>
-        </w:rPr>
-        <w:t xml:space="preserve"> The app should allow users to edit schedule.</w:t>
-      </w:r>
-    </w:p>
-    <w:p>
-      <w:pPr>
-        <w:tabs>
-          <w:tab w:val="left" w:pos="0"/>
-        </w:tabs>
-        <w:spacing w:line="256" w:lineRule="auto"/>
-        <w:ind w:left="1440"/>
-        <w:rPr>
-          <w:rFonts w:ascii="Times New Roman" w:eastAsia="Times New Roman" w:hAnsi="Times New Roman" w:cs="Times New Roman"/>
-          <w:color w:val="FF0000"/>
-        </w:rPr>
-      </w:pPr>
-      <w:r>
-        <w:rPr>
-          <w:rFonts w:ascii="Times New Roman" w:eastAsia="Times New Roman" w:hAnsi="Times New Roman" w:cs="Times New Roman"/>
-          <w:b/>
-          <w:color w:val="FF0000"/>
-        </w:rPr>
-        <w:t>Actor:</w:t>
-      </w:r>
-      <w:r>
-        <w:rPr>
-          <w:rFonts w:ascii="Times New Roman" w:eastAsia="Times New Roman" w:hAnsi="Times New Roman" w:cs="Times New Roman"/>
-          <w:color w:val="FF0000"/>
+          <w:color w:val="000000" w:themeColor="text1"/>
+        </w:rPr>
+        <w:t xml:space="preserve"> App User edits a previously saved class schedule.</w:t>
+      </w:r>
+    </w:p>
+    <w:p>
+      <w:pPr>
+        <w:ind w:left="1440"/>
+        <w:rPr>
+          <w:rFonts w:ascii="Times New Roman" w:eastAsia="Times New Roman" w:hAnsi="Times New Roman" w:cs="Times New Roman"/>
+          <w:color w:val="000000" w:themeColor="text1"/>
+        </w:rPr>
+      </w:pPr>
+      <w:r>
+        <w:rPr>
+          <w:rFonts w:ascii="Times New Roman" w:eastAsia="Times New Roman" w:hAnsi="Times New Roman" w:cs="Times New Roman"/>
+          <w:b/>
+          <w:color w:val="000000" w:themeColor="text1"/>
+        </w:rPr>
+        <w:t>Actors:</w:t>
+      </w:r>
+      <w:r>
+        <w:rPr>
+          <w:rFonts w:ascii="Times New Roman" w:eastAsia="Times New Roman" w:hAnsi="Times New Roman" w:cs="Times New Roman"/>
+          <w:color w:val="000000" w:themeColor="text1"/>
         </w:rPr>
         <w:t xml:space="preserve"> User</w:t>
       </w:r>
     </w:p>
     <w:p>
       <w:pPr>
-        <w:tabs>
-          <w:tab w:val="left" w:pos="0"/>
-        </w:tabs>
-        <w:spacing w:line="256" w:lineRule="auto"/>
-        <w:ind w:left="1440"/>
-        <w:rPr>
-          <w:rFonts w:ascii="Times New Roman" w:eastAsia="Times New Roman" w:hAnsi="Times New Roman" w:cs="Times New Roman"/>
-          <w:color w:val="FF0000"/>
-        </w:rPr>
-      </w:pPr>
-      <w:r>
-        <w:rPr>
-          <w:rFonts w:ascii="Times New Roman" w:eastAsia="Times New Roman" w:hAnsi="Times New Roman" w:cs="Times New Roman"/>
-          <w:b/>
-          <w:color w:val="FF0000"/>
+        <w:ind w:left="1440"/>
+        <w:rPr>
+          <w:rFonts w:ascii="Times New Roman" w:eastAsia="Times New Roman" w:hAnsi="Times New Roman" w:cs="Times New Roman"/>
+          <w:color w:val="000000" w:themeColor="text1"/>
+        </w:rPr>
+      </w:pPr>
+      <w:r>
+        <w:rPr>
+          <w:rFonts w:ascii="Times New Roman" w:eastAsia="Times New Roman" w:hAnsi="Times New Roman" w:cs="Times New Roman"/>
+          <w:b/>
+          <w:color w:val="000000" w:themeColor="text1"/>
+        </w:rPr>
+        <w:t>Dependency:</w:t>
+      </w:r>
+      <w:r>
+        <w:rPr>
+          <w:rFonts w:ascii="Times New Roman" w:eastAsia="Times New Roman" w:hAnsi="Times New Roman" w:cs="Times New Roman"/>
+          <w:color w:val="000000" w:themeColor="text1"/>
+        </w:rPr>
+        <w:t xml:space="preserve"> </w:t>
+      </w:r>
+    </w:p>
+    <w:p>
+      <w:pPr>
+        <w:ind w:left="1440"/>
+        <w:rPr>
+          <w:rFonts w:ascii="Times New Roman" w:eastAsia="Times New Roman" w:hAnsi="Times New Roman" w:cs="Times New Roman"/>
+          <w:color w:val="000000" w:themeColor="text1"/>
+        </w:rPr>
+      </w:pPr>
+      <w:r>
+        <w:rPr>
+          <w:rFonts w:ascii="Times New Roman" w:eastAsia="Times New Roman" w:hAnsi="Times New Roman" w:cs="Times New Roman"/>
+          <w:b/>
+          <w:color w:val="000000" w:themeColor="text1"/>
         </w:rPr>
         <w:t>Precondition:</w:t>
       </w:r>
       <w:r>
         <w:rPr>
           <w:rFonts w:ascii="Times New Roman" w:eastAsia="Times New Roman" w:hAnsi="Times New Roman" w:cs="Times New Roman"/>
-          <w:color w:val="FF0000"/>
-        </w:rPr>
-        <w:t xml:space="preserve"> The schedule exists.</w:t>
-      </w:r>
-    </w:p>
-    <w:p>
-      <w:pPr>
-        <w:tabs>
-          <w:tab w:val="left" w:pos="0"/>
-        </w:tabs>
-        <w:spacing w:line="276" w:lineRule="auto"/>
-        <w:ind w:left="1440"/>
-        <w:rPr>
-          <w:rFonts w:ascii="Times New Roman" w:eastAsia="Times New Roman" w:hAnsi="Times New Roman" w:cs="Times New Roman"/>
-          <w:b/>
-          <w:color w:val="FF0000"/>
-        </w:rPr>
-      </w:pPr>
-      <w:r>
-        <w:rPr>
-          <w:rFonts w:ascii="Times New Roman" w:eastAsia="Times New Roman" w:hAnsi="Times New Roman" w:cs="Times New Roman"/>
-          <w:b/>
-          <w:color w:val="FF0000"/>
+          <w:color w:val="000000" w:themeColor="text1"/>
+        </w:rPr>
+        <w:t xml:space="preserve"> The application should be in the My Schedules screen and the list of schedules must have at least one element.</w:t>
+      </w:r>
+    </w:p>
+    <w:p>
+      <w:pPr>
+        <w:ind w:left="1440"/>
+        <w:rPr>
+          <w:rFonts w:ascii="Times New Roman" w:eastAsia="Times New Roman" w:hAnsi="Times New Roman" w:cs="Times New Roman"/>
+          <w:b/>
+          <w:color w:val="000000" w:themeColor="text1"/>
+        </w:rPr>
+      </w:pPr>
+      <w:r>
+        <w:rPr>
+          <w:rFonts w:ascii="Times New Roman" w:eastAsia="Times New Roman" w:hAnsi="Times New Roman" w:cs="Times New Roman"/>
+          <w:b/>
+          <w:color w:val="000000" w:themeColor="text1"/>
         </w:rPr>
         <w:t>Description:</w:t>
       </w:r>
     </w:p>
     <w:p>
       <w:pPr>
-        <w:tabs>
-          <w:tab w:val="left" w:pos="0"/>
-        </w:tabs>
-        <w:spacing w:line="256" w:lineRule="auto"/>
-        <w:ind w:left="1440"/>
-        <w:rPr>
-          <w:rFonts w:ascii="Times New Roman" w:eastAsia="Times New Roman" w:hAnsi="Times New Roman" w:cs="Times New Roman"/>
-          <w:color w:val="FF0000"/>
-        </w:rPr>
-      </w:pPr>
-      <w:r>
-        <w:rPr>
-          <w:rFonts w:ascii="Times New Roman" w:eastAsia="Times New Roman" w:hAnsi="Times New Roman" w:cs="Times New Roman"/>
-          <w:color w:val="FF0000"/>
-        </w:rPr>
-        <w:t>1. User click the existing schedule.</w:t>
-      </w:r>
-    </w:p>
-    <w:p>
-      <w:pPr>
-        <w:tabs>
-          <w:tab w:val="left" w:pos="0"/>
-        </w:tabs>
-        <w:spacing w:line="256" w:lineRule="auto"/>
-        <w:ind w:left="1440"/>
-        <w:rPr>
-          <w:rFonts w:ascii="Times New Roman" w:eastAsia="Times New Roman" w:hAnsi="Times New Roman" w:cs="Times New Roman"/>
-          <w:color w:val="FF0000"/>
-        </w:rPr>
-      </w:pPr>
-      <w:r>
-        <w:rPr>
-          <w:rFonts w:ascii="Times New Roman" w:eastAsia="Times New Roman" w:hAnsi="Times New Roman" w:cs="Times New Roman"/>
-          <w:color w:val="FF0000"/>
-        </w:rPr>
-        <w:t xml:space="preserve">2. User edits the destination location, class time in the schedule.  </w:t>
-      </w:r>
-    </w:p>
-    <w:p>
-      <w:pPr>
-        <w:tabs>
-          <w:tab w:val="left" w:pos="0"/>
-        </w:tabs>
-        <w:spacing w:line="256" w:lineRule="auto"/>
-        <w:ind w:left="1440"/>
-        <w:rPr>
-          <w:rFonts w:ascii="Times New Roman" w:eastAsia="Times New Roman" w:hAnsi="Times New Roman" w:cs="Times New Roman"/>
-          <w:color w:val="FF0000"/>
-        </w:rPr>
-      </w:pPr>
-      <w:r>
-        <w:rPr>
-          <w:rFonts w:ascii="Times New Roman" w:eastAsia="Times New Roman" w:hAnsi="Times New Roman" w:cs="Times New Roman"/>
-          <w:color w:val="FF0000"/>
-        </w:rPr>
-        <w:t>3. User click the “save” button to finish editing</w:t>
-      </w:r>
-    </w:p>
-    <w:p>
-      <w:pPr>
-        <w:tabs>
-          <w:tab w:val="left" w:pos="0"/>
-        </w:tabs>
-        <w:spacing w:line="276" w:lineRule="auto"/>
-        <w:ind w:left="1440"/>
-        <w:rPr>
-          <w:rFonts w:ascii="Times New Roman" w:eastAsia="Times New Roman" w:hAnsi="Times New Roman" w:cs="Times New Roman"/>
-          <w:color w:val="FF0000"/>
-        </w:rPr>
-      </w:pPr>
-      <w:r>
-        <w:rPr>
-          <w:rFonts w:ascii="Times New Roman" w:eastAsia="Times New Roman" w:hAnsi="Times New Roman" w:cs="Times New Roman"/>
-          <w:b/>
-          <w:color w:val="FF0000"/>
-          <w:sz w:val="22"/>
-          <w:szCs w:val="22"/>
+        <w:ind w:left="1440"/>
+        <w:rPr>
+          <w:rFonts w:ascii="Times New Roman" w:eastAsia="Times New Roman" w:hAnsi="Times New Roman" w:cs="Times New Roman"/>
+          <w:color w:val="000000" w:themeColor="text1"/>
+        </w:rPr>
+      </w:pPr>
+      <w:r>
+        <w:rPr>
+          <w:rFonts w:ascii="Times New Roman" w:eastAsia="Times New Roman" w:hAnsi="Times New Roman" w:cs="Times New Roman"/>
+          <w:color w:val="000000" w:themeColor="text1"/>
+        </w:rPr>
+        <w:t>1. The user presses desired schedule from list on My Schedules screen.</w:t>
+      </w:r>
+    </w:p>
+    <w:p>
+      <w:pPr>
+        <w:ind w:left="1440"/>
+        <w:rPr>
+          <w:rFonts w:ascii="Times New Roman" w:eastAsia="Times New Roman" w:hAnsi="Times New Roman" w:cs="Times New Roman"/>
+          <w:color w:val="000000" w:themeColor="text1"/>
+        </w:rPr>
+      </w:pPr>
+      <w:r>
+        <w:rPr>
+          <w:rFonts w:ascii="Times New Roman" w:eastAsia="Times New Roman" w:hAnsi="Times New Roman" w:cs="Times New Roman"/>
+          <w:color w:val="000000" w:themeColor="text1"/>
+        </w:rPr>
+        <w:t>2. The application lists the courses saved to that schedule along with Create Course, Delete Schedule, and Rename Schedule buttons.</w:t>
+      </w:r>
+    </w:p>
+    <w:p>
+      <w:pPr>
+        <w:ind w:left="1440"/>
+        <w:rPr>
+          <w:rFonts w:ascii="Times New Roman" w:eastAsia="Times New Roman" w:hAnsi="Times New Roman" w:cs="Times New Roman"/>
+          <w:color w:val="000000" w:themeColor="text1"/>
+        </w:rPr>
+      </w:pPr>
+      <w:r>
+        <w:rPr>
+          <w:rFonts w:ascii="Times New Roman" w:eastAsia="Times New Roman" w:hAnsi="Times New Roman" w:cs="Times New Roman"/>
+          <w:color w:val="000000" w:themeColor="text1"/>
+        </w:rPr>
+        <w:t>3. The user presses a desired course from the displayed list.</w:t>
+      </w:r>
+    </w:p>
+    <w:p>
+      <w:pPr>
+        <w:ind w:left="1440"/>
+        <w:rPr>
+          <w:rFonts w:ascii="Times New Roman" w:eastAsia="Times New Roman" w:hAnsi="Times New Roman" w:cs="Times New Roman"/>
+          <w:color w:val="000000" w:themeColor="text1"/>
+        </w:rPr>
+      </w:pPr>
+      <w:r>
+        <w:rPr>
+          <w:rFonts w:ascii="Times New Roman" w:eastAsia="Times New Roman" w:hAnsi="Times New Roman" w:cs="Times New Roman"/>
+          <w:color w:val="000000" w:themeColor="text1"/>
+        </w:rPr>
+        <w:t>4. The application displays modifiable fields for the course name, building, start and end times, and days of the week, along with Save and Delete buttons.</w:t>
+      </w:r>
+    </w:p>
+    <w:p>
+      <w:pPr>
+        <w:ind w:left="1440"/>
+        <w:rPr>
+          <w:rFonts w:ascii="Times New Roman" w:eastAsia="Times New Roman" w:hAnsi="Times New Roman" w:cs="Times New Roman"/>
+          <w:color w:val="000000" w:themeColor="text1"/>
+        </w:rPr>
+      </w:pPr>
+      <w:r>
+        <w:rPr>
+          <w:rFonts w:ascii="Times New Roman" w:eastAsia="Times New Roman" w:hAnsi="Times New Roman" w:cs="Times New Roman"/>
+          <w:color w:val="000000" w:themeColor="text1"/>
+        </w:rPr>
+        <w:t>5. The user fills in fields as desired and presses Save button.</w:t>
+      </w:r>
+    </w:p>
+    <w:p>
+      <w:pPr>
+        <w:ind w:left="1440"/>
+        <w:rPr>
+          <w:rFonts w:ascii="Times New Roman" w:eastAsia="Times New Roman" w:hAnsi="Times New Roman" w:cs="Times New Roman"/>
+          <w:color w:val="000000" w:themeColor="text1"/>
+        </w:rPr>
+      </w:pPr>
+      <w:r>
+        <w:rPr>
+          <w:rFonts w:ascii="Times New Roman" w:eastAsia="Times New Roman" w:hAnsi="Times New Roman" w:cs="Times New Roman"/>
+          <w:b/>
+          <w:color w:val="000000" w:themeColor="text1"/>
         </w:rPr>
         <w:t>Postcondition:</w:t>
       </w:r>
       <w:r>
         <w:rPr>
           <w:rFonts w:ascii="Times New Roman" w:eastAsia="Times New Roman" w:hAnsi="Times New Roman" w:cs="Times New Roman"/>
-          <w:color w:val="FF0000"/>
-          <w:sz w:val="22"/>
-          <w:szCs w:val="22"/>
-        </w:rPr>
-        <w:t xml:space="preserve"> The user has saved changes to the schedule.</w:t>
+          <w:color w:val="000000" w:themeColor="text1"/>
+        </w:rPr>
+        <w:t xml:space="preserve"> The user has edited a previously saved class schedule.</w:t>
       </w:r>
     </w:p>
     <w:p>
@@ -24668,7 +24686,14 @@
           <w:b/>
           <w:color w:val="000000"/>
         </w:rPr>
-        <w:t>Title: Edit schedule</w:t>
+        <w:t xml:space="preserve">Title: </w:t>
+      </w:r>
+      <w:r>
+        <w:rPr>
+          <w:rFonts w:ascii="Times New Roman" w:eastAsia="Times New Roman" w:hAnsi="Times New Roman" w:cs="Times New Roman"/>
+          <w:color w:val="000000" w:themeColor="text1"/>
+        </w:rPr>
+        <w:t>Edit Class schedule</w:t>
       </w:r>
     </w:p>
     <w:p>
@@ -24734,6 +24759,7 @@
           <w:b/>
           <w:color w:val="000000"/>
         </w:rPr>
+        <w:lastRenderedPageBreak/>
         <w:t>Main Scenario:</w:t>
       </w:r>
     </w:p>
@@ -25377,6 +25403,701 @@
     </w:p>
     <w:p>
       <w:pPr>
+        <w:spacing w:line="252" w:lineRule="auto"/>
+        <w:ind w:left="1440"/>
+      </w:pPr>
+      <w:r>
+        <w:rPr>
+          <w:rFonts w:eastAsia="Times New Roman" w:cs="Times New Roman"/>
+          <w:b/>
+          <w:color w:val="000000"/>
+        </w:rPr>
+        <w:t>Use Case</w:t>
+      </w:r>
+      <w:r>
+        <w:rPr>
+          <w:rFonts w:eastAsia="Times New Roman" w:cs="Times New Roman"/>
+          <w:color w:val="000000"/>
+        </w:rPr>
+        <w:t>: Display privacy policy</w:t>
+      </w:r>
+      <w:r>
+        <w:rPr>
+          <w:rFonts w:eastAsia="Times New Roman" w:cs="Times New Roman"/>
+          <w:color w:val="000000"/>
+        </w:rPr>
+        <w:tab/>
+      </w:r>
+    </w:p>
+    <w:p>
+      <w:pPr>
+        <w:spacing w:line="252" w:lineRule="auto"/>
+        <w:ind w:left="1440"/>
+      </w:pPr>
+      <w:r>
+        <w:rPr>
+          <w:rFonts w:eastAsia="Times New Roman" w:cs="Times New Roman"/>
+          <w:b/>
+          <w:color w:val="000000"/>
+        </w:rPr>
+        <w:t>Summary</w:t>
+      </w:r>
+      <w:r>
+        <w:rPr>
+          <w:rFonts w:eastAsia="Times New Roman" w:cs="Times New Roman"/>
+          <w:color w:val="000000"/>
+        </w:rPr>
+        <w:t>: The app displays the privacy policy when the application is loaded the first time.</w:t>
+      </w:r>
+    </w:p>
+    <w:p>
+      <w:pPr>
+        <w:spacing w:line="252" w:lineRule="auto"/>
+        <w:ind w:left="1440"/>
+      </w:pPr>
+      <w:r>
+        <w:rPr>
+          <w:rFonts w:eastAsia="Times New Roman" w:cs="Times New Roman"/>
+          <w:b/>
+          <w:color w:val="000000"/>
+        </w:rPr>
+        <w:t>Actor</w:t>
+      </w:r>
+      <w:r>
+        <w:rPr>
+          <w:rFonts w:eastAsia="Times New Roman" w:cs="Times New Roman"/>
+          <w:color w:val="000000"/>
+        </w:rPr>
+        <w:t>: User</w:t>
+      </w:r>
+    </w:p>
+    <w:p>
+      <w:pPr>
+        <w:spacing w:line="252" w:lineRule="auto"/>
+        <w:ind w:left="1440"/>
+      </w:pPr>
+      <w:r>
+        <w:rPr>
+          <w:rFonts w:eastAsia="Times New Roman" w:cs="Times New Roman"/>
+          <w:b/>
+          <w:color w:val="000000"/>
+        </w:rPr>
+        <w:t>Precondition</w:t>
+      </w:r>
+      <w:r>
+        <w:rPr>
+          <w:rFonts w:eastAsia="Times New Roman" w:cs="Times New Roman"/>
+          <w:color w:val="000000"/>
+        </w:rPr>
+        <w:t>: User has opened the app for the first time.</w:t>
+      </w:r>
+    </w:p>
+    <w:p>
+      <w:pPr>
+        <w:spacing w:line="252" w:lineRule="auto"/>
+        <w:ind w:left="1440"/>
+      </w:pPr>
+      <w:r>
+        <w:rPr>
+          <w:rFonts w:eastAsia="Times New Roman" w:cs="Times New Roman"/>
+          <w:b/>
+          <w:color w:val="000000"/>
+        </w:rPr>
+        <w:t>Description:</w:t>
+      </w:r>
+    </w:p>
+    <w:p>
+      <w:pPr>
+        <w:spacing w:line="252" w:lineRule="auto"/>
+        <w:ind w:left="1440"/>
+      </w:pPr>
+      <w:r>
+        <w:rPr>
+          <w:rFonts w:eastAsia="Times New Roman" w:cs="Times New Roman"/>
+          <w:color w:val="000000"/>
+        </w:rPr>
+        <w:t>1. The privacy implications of using the application is displayed to the user.</w:t>
+      </w:r>
+    </w:p>
+    <w:p>
+      <w:pPr>
+        <w:spacing w:line="252" w:lineRule="auto"/>
+        <w:ind w:left="1440"/>
+      </w:pPr>
+      <w:r>
+        <w:rPr>
+          <w:rFonts w:eastAsia="Times New Roman" w:cs="Times New Roman"/>
+          <w:color w:val="000000"/>
+        </w:rPr>
+        <w:t>2. The user is prompted to select OK if he agrees to the terms.</w:t>
+      </w:r>
+    </w:p>
+    <w:p>
+      <w:pPr>
+        <w:pStyle w:val="Head2"/>
+        <w:numPr>
+          <w:ilvl w:val="0"/>
+          <w:numId w:val="0"/>
+        </w:numPr>
+        <w:ind w:left="1427"/>
+        <w:rPr>
+          <w:u w:val="none"/>
+        </w:rPr>
+      </w:pPr>
+      <w:r>
+        <w:rPr>
+          <w:b/>
+          <w:color w:val="000000"/>
+          <w:u w:val="none"/>
+        </w:rPr>
+        <w:t xml:space="preserve">Postcondition: </w:t>
+      </w:r>
+      <w:r>
+        <w:rPr>
+          <w:color w:val="000000"/>
+          <w:u w:val="none"/>
+        </w:rPr>
+        <w:t>The application home screen is loaded.</w:t>
+      </w:r>
+    </w:p>
+    <w:p>
+      <w:pPr>
+        <w:tabs>
+          <w:tab w:val="left" w:pos="0"/>
+        </w:tabs>
+        <w:spacing w:line="276" w:lineRule="auto"/>
+        <w:ind w:left="1440"/>
+        <w:rPr>
+          <w:rFonts w:ascii="Times New Roman" w:eastAsia="Times New Roman" w:hAnsi="Times New Roman" w:cs="Times New Roman"/>
+          <w:b/>
+          <w:color w:val="000000"/>
+        </w:rPr>
+      </w:pPr>
+      <w:r>
+        <w:rPr>
+          <w:rFonts w:ascii="Times New Roman" w:eastAsia="Times New Roman" w:hAnsi="Times New Roman" w:cs="Times New Roman"/>
+          <w:b/>
+          <w:color w:val="000000"/>
+        </w:rPr>
+        <w:t xml:space="preserve">Title: </w:t>
+      </w:r>
+      <w:r>
+        <w:rPr>
+          <w:rFonts w:eastAsia="Times New Roman" w:cs="Times New Roman"/>
+          <w:color w:val="000000"/>
+        </w:rPr>
+        <w:t>Display privacy policy</w:t>
+      </w:r>
+    </w:p>
+    <w:p>
+      <w:pPr>
+        <w:tabs>
+          <w:tab w:val="left" w:pos="0"/>
+        </w:tabs>
+        <w:spacing w:line="276" w:lineRule="auto"/>
+        <w:ind w:left="1440"/>
+        <w:rPr>
+          <w:rFonts w:ascii="Times New Roman" w:eastAsia="Times New Roman" w:hAnsi="Times New Roman" w:cs="Times New Roman"/>
+          <w:b/>
+          <w:color w:val="000000"/>
+        </w:rPr>
+      </w:pPr>
+      <w:r>
+        <w:rPr>
+          <w:rFonts w:ascii="Times New Roman" w:eastAsia="Times New Roman" w:hAnsi="Times New Roman" w:cs="Times New Roman"/>
+          <w:b/>
+          <w:color w:val="000000"/>
+        </w:rPr>
+        <w:t xml:space="preserve">Actors: </w:t>
+      </w:r>
+      <w:r>
+        <w:rPr>
+          <w:rFonts w:eastAsia="Times New Roman" w:cs="Times New Roman"/>
+          <w:color w:val="000000"/>
+        </w:rPr>
+        <w:t>User</w:t>
+      </w:r>
+    </w:p>
+    <w:p>
+      <w:pPr>
+        <w:tabs>
+          <w:tab w:val="left" w:pos="0"/>
+        </w:tabs>
+        <w:spacing w:line="276" w:lineRule="auto"/>
+        <w:ind w:left="1440"/>
+        <w:rPr>
+          <w:rFonts w:ascii="Times New Roman" w:eastAsia="Times New Roman" w:hAnsi="Times New Roman" w:cs="Times New Roman"/>
+          <w:b/>
+          <w:color w:val="000000"/>
+        </w:rPr>
+      </w:pPr>
+      <w:r>
+        <w:rPr>
+          <w:rFonts w:ascii="Times New Roman" w:eastAsia="Times New Roman" w:hAnsi="Times New Roman" w:cs="Times New Roman"/>
+          <w:b/>
+          <w:color w:val="000000"/>
+        </w:rPr>
+        <w:t xml:space="preserve">Requirement: </w:t>
+      </w:r>
+      <w:r>
+        <w:rPr>
+          <w:rFonts w:ascii="Times New Roman" w:eastAsia="Times New Roman" w:hAnsi="Times New Roman" w:cs="Times New Roman"/>
+          <w:b/>
+          <w:color w:val="000000"/>
+        </w:rPr>
+        <w:t>R21</w:t>
+      </w:r>
+    </w:p>
+    <w:p>
+      <w:pPr>
+        <w:tabs>
+          <w:tab w:val="left" w:pos="0"/>
+        </w:tabs>
+        <w:spacing w:line="276" w:lineRule="auto"/>
+        <w:ind w:left="1440"/>
+        <w:rPr>
+          <w:rFonts w:ascii="Times New Roman" w:eastAsia="Times New Roman" w:hAnsi="Times New Roman" w:cs="Times New Roman"/>
+          <w:b/>
+          <w:color w:val="000000"/>
+        </w:rPr>
+      </w:pPr>
+      <w:r>
+        <w:rPr>
+          <w:rFonts w:ascii="Times New Roman" w:eastAsia="Times New Roman" w:hAnsi="Times New Roman" w:cs="Times New Roman"/>
+          <w:b/>
+          <w:color w:val="000000"/>
+        </w:rPr>
+        <w:t>Main Scenario:</w:t>
+      </w:r>
+    </w:p>
+    <w:p>
+      <w:pPr>
+        <w:spacing w:line="252" w:lineRule="auto"/>
+        <w:ind w:left="1440"/>
+      </w:pPr>
+      <w:r>
+        <w:rPr>
+          <w:rFonts w:eastAsia="Times New Roman" w:cs="Times New Roman"/>
+          <w:color w:val="000000"/>
+        </w:rPr>
+        <w:t>1. The privacy implications of using the application is displayed to the user.</w:t>
+      </w:r>
+    </w:p>
+    <w:p>
+      <w:pPr>
+        <w:spacing w:line="252" w:lineRule="auto"/>
+        <w:ind w:left="1440"/>
+      </w:pPr>
+      <w:r>
+        <w:rPr>
+          <w:rFonts w:eastAsia="Times New Roman" w:cs="Times New Roman"/>
+          <w:color w:val="000000"/>
+        </w:rPr>
+        <w:t>2. The user is prompted to select OK if he agrees to the terms.</w:t>
+      </w:r>
+    </w:p>
+    <w:p>
+      <w:pPr>
+        <w:tabs>
+          <w:tab w:val="left" w:pos="0"/>
+        </w:tabs>
+        <w:spacing w:line="276" w:lineRule="auto"/>
+        <w:ind w:left="1440"/>
+        <w:rPr>
+          <w:rFonts w:ascii="Times New Roman" w:eastAsia="Times New Roman" w:hAnsi="Times New Roman" w:cs="Times New Roman"/>
+          <w:color w:val="000000"/>
+        </w:rPr>
+      </w:pPr>
+    </w:p>
+    <w:p>
+      <w:pPr>
+        <w:tabs>
+          <w:tab w:val="left" w:pos="0"/>
+        </w:tabs>
+        <w:spacing w:line="276" w:lineRule="auto"/>
+        <w:ind w:left="1440"/>
+        <w:rPr>
+          <w:rFonts w:ascii="Times New Roman" w:eastAsia="Times New Roman" w:hAnsi="Times New Roman" w:cs="Times New Roman"/>
+          <w:b/>
+          <w:color w:val="000000"/>
+        </w:rPr>
+      </w:pPr>
+      <w:r>
+        <w:rPr>
+          <w:rFonts w:ascii="Times New Roman" w:eastAsia="Times New Roman" w:hAnsi="Times New Roman" w:cs="Times New Roman"/>
+          <w:b/>
+          <w:color w:val="000000"/>
+        </w:rPr>
+        <w:t>Test Situations:</w:t>
+      </w:r>
+    </w:p>
+    <w:p>
+      <w:pPr>
+        <w:spacing w:line="252" w:lineRule="auto"/>
+        <w:ind w:left="1440"/>
+      </w:pPr>
+      <w:r>
+        <w:rPr>
+          <w:rFonts w:eastAsia="Times New Roman" w:cs="Times New Roman"/>
+          <w:color w:val="000000"/>
+        </w:rPr>
+        <w:t>The privacy implication</w:t>
+      </w:r>
+      <w:r>
+        <w:rPr>
+          <w:rFonts w:eastAsia="Times New Roman" w:cs="Times New Roman"/>
+          <w:color w:val="000000"/>
+        </w:rPr>
+        <w:t xml:space="preserve"> is displayed to the user.</w:t>
+      </w:r>
+    </w:p>
+    <w:p>
+      <w:pPr>
+        <w:tabs>
+          <w:tab w:val="left" w:pos="0"/>
+        </w:tabs>
+        <w:spacing w:line="276" w:lineRule="auto"/>
+        <w:ind w:left="1440"/>
+        <w:rPr>
+          <w:rFonts w:ascii="Times New Roman" w:eastAsia="Times New Roman" w:hAnsi="Times New Roman" w:cs="Times New Roman"/>
+          <w:b/>
+          <w:color w:val="000000"/>
+        </w:rPr>
+      </w:pPr>
+    </w:p>
+    <w:p>
+      <w:pPr>
+        <w:tabs>
+          <w:tab w:val="left" w:pos="0"/>
+        </w:tabs>
+        <w:spacing w:line="276" w:lineRule="auto"/>
+        <w:ind w:left="1440"/>
+        <w:rPr>
+          <w:rFonts w:ascii="Times New Roman" w:eastAsia="Times New Roman" w:hAnsi="Times New Roman" w:cs="Times New Roman"/>
+          <w:b/>
+          <w:color w:val="000000"/>
+        </w:rPr>
+      </w:pPr>
+      <w:r>
+        <w:rPr>
+          <w:rFonts w:ascii="Times New Roman" w:eastAsia="Times New Roman" w:hAnsi="Times New Roman" w:cs="Times New Roman"/>
+          <w:b/>
+          <w:color w:val="000000"/>
+        </w:rPr>
+        <w:t xml:space="preserve">Test Coverage: </w:t>
+      </w:r>
+    </w:p>
+    <w:p>
+      <w:pPr>
+        <w:tabs>
+          <w:tab w:val="left" w:pos="0"/>
+        </w:tabs>
+        <w:spacing w:line="276" w:lineRule="auto"/>
+        <w:ind w:left="1440"/>
+        <w:rPr>
+          <w:rFonts w:ascii="Times New Roman" w:eastAsia="Times New Roman" w:hAnsi="Times New Roman" w:cs="Times New Roman"/>
+          <w:color w:val="000000"/>
+        </w:rPr>
+      </w:pPr>
+      <w:r>
+        <w:rPr>
+          <w:rFonts w:ascii="Times New Roman" w:eastAsia="Times New Roman" w:hAnsi="Times New Roman" w:cs="Times New Roman"/>
+          <w:color w:val="000000"/>
+        </w:rPr>
+        <w:t xml:space="preserve">Base: number of main and alternative scenarios = </w:t>
+      </w:r>
+      <w:r>
+        <w:rPr>
+          <w:rFonts w:ascii="Times New Roman" w:eastAsia="Times New Roman" w:hAnsi="Times New Roman" w:cs="Times New Roman"/>
+          <w:color w:val="000000"/>
+        </w:rPr>
+        <w:t>1</w:t>
+      </w:r>
+    </w:p>
+    <w:p>
+      <w:pPr>
+        <w:tabs>
+          <w:tab w:val="left" w:pos="0"/>
+        </w:tabs>
+        <w:spacing w:line="276" w:lineRule="auto"/>
+        <w:ind w:left="1440"/>
+        <w:rPr>
+          <w:rFonts w:ascii="Times New Roman" w:eastAsia="Times New Roman" w:hAnsi="Times New Roman" w:cs="Times New Roman"/>
+          <w:color w:val="000000"/>
+        </w:rPr>
+      </w:pPr>
+      <w:r>
+        <w:rPr>
+          <w:rFonts w:ascii="Times New Roman" w:eastAsia="Times New Roman" w:hAnsi="Times New Roman" w:cs="Times New Roman"/>
+          <w:color w:val="000000"/>
+        </w:rPr>
+        <w:t xml:space="preserve">Test situations cover all </w:t>
+      </w:r>
+      <w:r>
+        <w:rPr>
+          <w:rFonts w:ascii="Times New Roman" w:eastAsia="Times New Roman" w:hAnsi="Times New Roman" w:cs="Times New Roman"/>
+          <w:color w:val="000000"/>
+        </w:rPr>
+        <w:t>1</w:t>
+      </w:r>
+      <w:r>
+        <w:rPr>
+          <w:rFonts w:ascii="Times New Roman" w:eastAsia="Times New Roman" w:hAnsi="Times New Roman" w:cs="Times New Roman"/>
+          <w:color w:val="000000"/>
+        </w:rPr>
+        <w:t xml:space="preserve"> cases </w:t>
+      </w:r>
+    </w:p>
+    <w:p>
+      <w:pPr>
+        <w:tabs>
+          <w:tab w:val="left" w:pos="0"/>
+        </w:tabs>
+        <w:spacing w:line="276" w:lineRule="auto"/>
+        <w:ind w:left="1440"/>
+        <w:rPr>
+          <w:rFonts w:ascii="Times New Roman" w:eastAsia="Times New Roman" w:hAnsi="Times New Roman" w:cs="Times New Roman"/>
+          <w:color w:val="000000"/>
+        </w:rPr>
+      </w:pPr>
+      <w:r>
+        <w:rPr>
+          <w:rFonts w:ascii="Times New Roman" w:eastAsia="Times New Roman" w:hAnsi="Times New Roman" w:cs="Times New Roman"/>
+          <w:color w:val="000000"/>
+        </w:rPr>
+        <w:t>100% coverage of use case</w:t>
+      </w:r>
+    </w:p>
+    <w:p>
+      <w:pPr>
+        <w:tabs>
+          <w:tab w:val="left" w:pos="0"/>
+        </w:tabs>
+        <w:spacing w:line="276" w:lineRule="auto"/>
+        <w:ind w:left="1440"/>
+        <w:rPr>
+          <w:rFonts w:ascii="Times New Roman" w:eastAsia="Times New Roman" w:hAnsi="Times New Roman" w:cs="Times New Roman"/>
+          <w:color w:val="000000"/>
+        </w:rPr>
+      </w:pPr>
+    </w:p>
+    <w:p>
+      <w:pPr>
+        <w:tabs>
+          <w:tab w:val="left" w:pos="0"/>
+        </w:tabs>
+        <w:spacing w:line="276" w:lineRule="auto"/>
+        <w:ind w:left="1440"/>
+        <w:rPr>
+          <w:rFonts w:ascii="Times New Roman" w:eastAsia="Times New Roman" w:hAnsi="Times New Roman" w:cs="Times New Roman"/>
+          <w:b/>
+          <w:color w:val="000000"/>
+        </w:rPr>
+      </w:pPr>
+      <w:r>
+        <w:rPr>
+          <w:rFonts w:ascii="Times New Roman" w:eastAsia="Times New Roman" w:hAnsi="Times New Roman" w:cs="Times New Roman"/>
+          <w:b/>
+          <w:color w:val="000000"/>
+        </w:rPr>
+        <w:t>Test Record:</w:t>
+      </w:r>
+    </w:p>
+    <w:p>
+      <w:pPr>
+        <w:tabs>
+          <w:tab w:val="left" w:pos="0"/>
+        </w:tabs>
+        <w:spacing w:line="276" w:lineRule="auto"/>
+        <w:ind w:left="2160"/>
+        <w:rPr>
+          <w:rFonts w:ascii="Times New Roman" w:eastAsia="Times New Roman" w:hAnsi="Times New Roman" w:cs="Times New Roman"/>
+          <w:b/>
+          <w:color w:val="000000"/>
+        </w:rPr>
+      </w:pPr>
+      <w:r>
+        <w:rPr>
+          <w:rFonts w:ascii="Times New Roman" w:eastAsia="Times New Roman" w:hAnsi="Times New Roman" w:cs="Times New Roman"/>
+          <w:b/>
+          <w:color w:val="000000"/>
+        </w:rPr>
+        <w:t>Test Case:</w:t>
+      </w:r>
+    </w:p>
+    <w:p>
+      <w:pPr>
+        <w:spacing w:line="252" w:lineRule="auto"/>
+        <w:ind w:left="2160"/>
+      </w:pPr>
+      <w:r>
+        <w:rPr>
+          <w:rFonts w:ascii="Times New Roman" w:eastAsia="Times New Roman" w:hAnsi="Times New Roman" w:cs="Times New Roman"/>
+          <w:color w:val="000000"/>
+        </w:rPr>
+        <w:t xml:space="preserve">User opens </w:t>
+      </w:r>
+      <w:proofErr w:type="spellStart"/>
+      <w:r>
+        <w:rPr>
+          <w:rFonts w:ascii="Times New Roman" w:eastAsia="Times New Roman" w:hAnsi="Times New Roman" w:cs="Times New Roman"/>
+          <w:color w:val="000000"/>
+        </w:rPr>
+        <w:t>RaiderNav</w:t>
+      </w:r>
+      <w:proofErr w:type="spellEnd"/>
+      <w:r>
+        <w:rPr>
+          <w:rFonts w:ascii="Times New Roman" w:eastAsia="Times New Roman" w:hAnsi="Times New Roman" w:cs="Times New Roman"/>
+          <w:color w:val="000000"/>
+        </w:rPr>
+        <w:t xml:space="preserve"> first time,</w:t>
+      </w:r>
+      <w:r>
+        <w:rPr>
+          <w:rFonts w:ascii="Times New Roman" w:eastAsia="Times New Roman" w:hAnsi="Times New Roman" w:cs="Times New Roman"/>
+          <w:b/>
+          <w:color w:val="000000"/>
+        </w:rPr>
+        <w:t xml:space="preserve"> </w:t>
+      </w:r>
+      <w:r>
+        <w:rPr>
+          <w:rFonts w:eastAsia="Times New Roman" w:cs="Times New Roman"/>
+          <w:color w:val="000000"/>
+        </w:rPr>
+        <w:t>t</w:t>
+      </w:r>
+      <w:r>
+        <w:rPr>
+          <w:rFonts w:eastAsia="Times New Roman" w:cs="Times New Roman"/>
+          <w:color w:val="000000"/>
+        </w:rPr>
+        <w:t xml:space="preserve">he privacy implications </w:t>
+      </w:r>
+      <w:r>
+        <w:rPr>
+          <w:rFonts w:eastAsia="Times New Roman" w:cs="Times New Roman"/>
+          <w:color w:val="000000"/>
+        </w:rPr>
+        <w:t>is displayed to the user, after user click OK, APP shows the main screen.</w:t>
+      </w:r>
+      <w:bookmarkStart w:id="25" w:name="_GoBack"/>
+      <w:bookmarkEnd w:id="25"/>
+    </w:p>
+    <w:p>
+      <w:pPr>
+        <w:tabs>
+          <w:tab w:val="left" w:pos="0"/>
+        </w:tabs>
+        <w:spacing w:line="276" w:lineRule="auto"/>
+        <w:ind w:left="2160"/>
+        <w:rPr>
+          <w:rFonts w:ascii="Times New Roman" w:eastAsia="Times New Roman" w:hAnsi="Times New Roman" w:cs="Times New Roman"/>
+          <w:b/>
+          <w:color w:val="000000"/>
+        </w:rPr>
+      </w:pPr>
+      <w:r>
+        <w:rPr>
+          <w:noProof/>
+        </w:rPr>
+        <w:lastRenderedPageBreak/>
+        <w:drawing>
+          <wp:inline distT="0" distB="0" distL="0" distR="0" wp14:anchorId="52A9C079" wp14:editId="47E50847">
+            <wp:extent cx="1789978" cy="3355450"/>
+            <wp:effectExtent l="0" t="0" r="1270" b="0"/>
+            <wp:docPr id="50" name="Picture 50"/>
+            <wp:cNvGraphicFramePr>
+              <a:graphicFrameLocks xmlns:a="http://schemas.openxmlformats.org/drawingml/2006/main" noChangeAspect="1"/>
+            </wp:cNvGraphicFramePr>
+            <a:graphic xmlns:a="http://schemas.openxmlformats.org/drawingml/2006/main">
+              <a:graphicData uri="http://schemas.openxmlformats.org/drawingml/2006/picture">
+                <pic:pic xmlns:pic="http://schemas.openxmlformats.org/drawingml/2006/picture">
+                  <pic:nvPicPr>
+                    <pic:cNvPr id="1" name=""/>
+                    <pic:cNvPicPr/>
+                  </pic:nvPicPr>
+                  <pic:blipFill>
+                    <a:blip r:embed="rId37"/>
+                    <a:stretch>
+                      <a:fillRect/>
+                    </a:stretch>
+                  </pic:blipFill>
+                  <pic:spPr>
+                    <a:xfrm>
+                      <a:off x="0" y="0"/>
+                      <a:ext cx="1791189" cy="3357721"/>
+                    </a:xfrm>
+                    <a:prstGeom prst="rect">
+                      <a:avLst/>
+                    </a:prstGeom>
+                  </pic:spPr>
+                </pic:pic>
+              </a:graphicData>
+            </a:graphic>
+          </wp:inline>
+        </w:drawing>
+      </w:r>
+      <w:r>
+        <w:rPr>
+          <w:noProof/>
+        </w:rPr>
+        <w:t xml:space="preserve"> </w:t>
+      </w:r>
+      <w:r>
+        <w:rPr>
+          <w:noProof/>
+        </w:rPr>
+        <w:drawing>
+          <wp:inline distT="0" distB="0" distL="0" distR="0" wp14:anchorId="21F95671" wp14:editId="78BFF076">
+            <wp:extent cx="1685677" cy="3401030"/>
+            <wp:effectExtent l="0" t="0" r="0" b="0"/>
+            <wp:docPr id="51" name="Picture 51"/>
+            <wp:cNvGraphicFramePr>
+              <a:graphicFrameLocks xmlns:a="http://schemas.openxmlformats.org/drawingml/2006/main" noChangeAspect="1"/>
+            </wp:cNvGraphicFramePr>
+            <a:graphic xmlns:a="http://schemas.openxmlformats.org/drawingml/2006/main">
+              <a:graphicData uri="http://schemas.openxmlformats.org/drawingml/2006/picture">
+                <pic:pic xmlns:pic="http://schemas.openxmlformats.org/drawingml/2006/picture">
+                  <pic:nvPicPr>
+                    <pic:cNvPr id="1" name=""/>
+                    <pic:cNvPicPr/>
+                  </pic:nvPicPr>
+                  <pic:blipFill>
+                    <a:blip r:embed="rId38"/>
+                    <a:stretch>
+                      <a:fillRect/>
+                    </a:stretch>
+                  </pic:blipFill>
+                  <pic:spPr>
+                    <a:xfrm>
+                      <a:off x="0" y="0"/>
+                      <a:ext cx="1695740" cy="3421334"/>
+                    </a:xfrm>
+                    <a:prstGeom prst="rect">
+                      <a:avLst/>
+                    </a:prstGeom>
+                  </pic:spPr>
+                </pic:pic>
+              </a:graphicData>
+            </a:graphic>
+          </wp:inline>
+        </w:drawing>
+      </w:r>
+    </w:p>
+    <w:p>
+      <w:pPr>
+        <w:pStyle w:val="Head2"/>
+        <w:numPr>
+          <w:ilvl w:val="0"/>
+          <w:numId w:val="0"/>
+        </w:numPr>
+        <w:ind w:left="707"/>
+      </w:pPr>
+    </w:p>
+    <w:p>
+      <w:pPr>
         <w:tabs>
           <w:tab w:val="left" w:pos="0"/>
         </w:tabs>
@@ -25387,24 +26108,6 @@
           <w:u w:val="single"/>
         </w:rPr>
       </w:pPr>
-    </w:p>
-    <w:p>
-      <w:pPr>
-        <w:tabs>
-          <w:tab w:val="left" w:pos="0"/>
-        </w:tabs>
-        <w:spacing w:line="276" w:lineRule="auto"/>
-        <w:ind w:left="1440"/>
-        <w:rPr>
-          <w:rFonts w:ascii="Times New Roman" w:eastAsia="Times New Roman" w:hAnsi="Times New Roman" w:cs="Times New Roman"/>
-        </w:rPr>
-      </w:pPr>
-      <w:r>
-        <w:rPr>
-          <w:rFonts w:ascii="Times New Roman" w:eastAsia="Times New Roman" w:hAnsi="Times New Roman" w:cs="Times New Roman"/>
-        </w:rPr>
-        <w:t>As a user, I want to be presented with a message the first time I load the app that informs me of the privacy implications of using the app, so that I am aware of how my information is being handled.</w:t>
-      </w:r>
     </w:p>
     <w:p>
       <w:pPr>
@@ -25422,14 +26125,14 @@
       <w:pPr>
         <w:pStyle w:val="Head2"/>
       </w:pPr>
-      <w:bookmarkStart w:id="25" w:name="_Toc511403258"/>
+      <w:bookmarkStart w:id="26" w:name="_Toc511403258"/>
       <w:r>
         <w:t xml:space="preserve">2.22 </w:t>
       </w:r>
       <w:r>
         <w:t>Story 22</w:t>
       </w:r>
-      <w:bookmarkEnd w:id="25"/>
+      <w:bookmarkEnd w:id="26"/>
     </w:p>
     <w:p>
       <w:pPr>
@@ -25482,14 +26185,14 @@
       <w:pPr>
         <w:pStyle w:val="Head2"/>
       </w:pPr>
-      <w:bookmarkStart w:id="26" w:name="_Toc511403259"/>
+      <w:bookmarkStart w:id="27" w:name="_Toc511403259"/>
       <w:r>
         <w:t xml:space="preserve">2.23 </w:t>
       </w:r>
       <w:r>
         <w:t>Story 23</w:t>
       </w:r>
-      <w:bookmarkEnd w:id="26"/>
+      <w:bookmarkEnd w:id="27"/>
     </w:p>
     <w:p>
       <w:pPr>
@@ -25541,14 +26244,14 @@
       <w:pPr>
         <w:pStyle w:val="Head2"/>
       </w:pPr>
-      <w:bookmarkStart w:id="27" w:name="_Toc511403260"/>
+      <w:bookmarkStart w:id="28" w:name="_Toc511403260"/>
       <w:r>
         <w:t xml:space="preserve">2.24 </w:t>
       </w:r>
       <w:r>
         <w:t>Story 24</w:t>
       </w:r>
-      <w:bookmarkEnd w:id="27"/>
+      <w:bookmarkEnd w:id="28"/>
     </w:p>
     <w:p>
       <w:pPr>
@@ -25797,6 +26500,7 @@
           <w:b/>
           <w:color w:val="000000"/>
         </w:rPr>
+        <w:lastRenderedPageBreak/>
         <w:t>Alternatives:</w:t>
       </w:r>
     </w:p>
@@ -26000,7 +26704,6 @@
           <w:rFonts w:ascii="Times New Roman" w:eastAsia="Times New Roman" w:hAnsi="Times New Roman" w:cs="Times New Roman"/>
           <w:color w:val="000000"/>
         </w:rPr>
-        <w:lastRenderedPageBreak/>
         <w:t>1. The user presses the unscheduled location button.</w:t>
       </w:r>
     </w:p>
@@ -26377,6 +27080,7 @@
           <w:rFonts w:ascii="Times New Roman" w:eastAsia="Times New Roman" w:hAnsi="Times New Roman" w:cs="Times New Roman"/>
           <w:noProof/>
         </w:rPr>
+        <w:lastRenderedPageBreak/>
         <w:drawing>
           <wp:inline distT="114300" distB="114300" distL="114300" distR="114300">
             <wp:extent cx="2446151" cy="4294823"/>
@@ -26391,7 +27095,7 @@
                     <pic:cNvPicPr preferRelativeResize="0"/>
                   </pic:nvPicPr>
                   <pic:blipFill>
-                    <a:blip r:embed="rId37"/>
+                    <a:blip r:embed="rId39"/>
                     <a:srcRect/>
                     <a:stretch>
                       <a:fillRect/>
@@ -26432,7 +27136,7 @@
                     <pic:cNvPicPr preferRelativeResize="0"/>
                   </pic:nvPicPr>
                   <pic:blipFill>
-                    <a:blip r:embed="rId38"/>
+                    <a:blip r:embed="rId40"/>
                     <a:srcRect/>
                     <a:stretch>
                       <a:fillRect/>
@@ -26536,6 +27240,7 @@
           <w:rFonts w:ascii="Times New Roman" w:eastAsia="Times New Roman" w:hAnsi="Times New Roman" w:cs="Times New Roman"/>
           <w:noProof/>
         </w:rPr>
+        <w:lastRenderedPageBreak/>
         <w:drawing>
           <wp:inline distT="114300" distB="114300" distL="114300" distR="114300">
             <wp:extent cx="2180611" cy="3866198"/>
@@ -26550,7 +27255,7 @@
                     <pic:cNvPicPr preferRelativeResize="0"/>
                   </pic:nvPicPr>
                   <pic:blipFill>
-                    <a:blip r:embed="rId39"/>
+                    <a:blip r:embed="rId41"/>
                     <a:srcRect/>
                     <a:stretch>
                       <a:fillRect/>
@@ -26591,7 +27296,7 @@
                     <pic:cNvPicPr preferRelativeResize="0"/>
                   </pic:nvPicPr>
                   <pic:blipFill>
-                    <a:blip r:embed="rId40"/>
+                    <a:blip r:embed="rId42"/>
                     <a:srcRect/>
                     <a:stretch>
                       <a:fillRect/>
@@ -26618,14 +27323,14 @@
       <w:pPr>
         <w:pStyle w:val="Head2"/>
       </w:pPr>
-      <w:bookmarkStart w:id="28" w:name="_Toc511403261"/>
+      <w:bookmarkStart w:id="29" w:name="_Toc511403261"/>
       <w:r>
         <w:t xml:space="preserve">2.25 </w:t>
       </w:r>
       <w:r>
         <w:t>Story 25</w:t>
       </w:r>
-      <w:bookmarkEnd w:id="28"/>
+      <w:bookmarkEnd w:id="29"/>
     </w:p>
     <w:p>
       <w:pPr>
@@ -26678,14 +27383,14 @@
       <w:pPr>
         <w:pStyle w:val="Head2"/>
       </w:pPr>
-      <w:bookmarkStart w:id="29" w:name="_Toc511403262"/>
+      <w:bookmarkStart w:id="30" w:name="_Toc511403262"/>
       <w:r>
         <w:t xml:space="preserve">2.26 </w:t>
       </w:r>
       <w:r>
         <w:t>Story 26</w:t>
       </w:r>
-      <w:bookmarkEnd w:id="29"/>
+      <w:bookmarkEnd w:id="30"/>
     </w:p>
     <w:p>
       <w:pPr>
@@ -26738,14 +27443,14 @@
       <w:pPr>
         <w:pStyle w:val="Head2"/>
       </w:pPr>
-      <w:bookmarkStart w:id="30" w:name="_Toc511403263"/>
+      <w:bookmarkStart w:id="31" w:name="_Toc511403263"/>
       <w:r>
         <w:t xml:space="preserve">2.27 </w:t>
       </w:r>
       <w:r>
         <w:t>Story 27</w:t>
       </w:r>
-      <w:bookmarkEnd w:id="30"/>
+      <w:bookmarkEnd w:id="31"/>
     </w:p>
     <w:p>
       <w:pPr>
@@ -26798,14 +27503,14 @@
       <w:pPr>
         <w:pStyle w:val="Head2"/>
       </w:pPr>
-      <w:bookmarkStart w:id="31" w:name="_Toc511403264"/>
+      <w:bookmarkStart w:id="32" w:name="_Toc511403264"/>
       <w:r>
         <w:t>2.28 S</w:t>
       </w:r>
       <w:r>
         <w:t>tory 28</w:t>
       </w:r>
-      <w:bookmarkEnd w:id="31"/>
+      <w:bookmarkEnd w:id="32"/>
     </w:p>
     <w:p>
       <w:pPr>
@@ -26862,7 +27567,7 @@
       <w:pPr>
         <w:pStyle w:val="Head2"/>
       </w:pPr>
-      <w:bookmarkStart w:id="32" w:name="_Toc511403265"/>
+      <w:bookmarkStart w:id="33" w:name="_Toc511403265"/>
       <w:r>
         <w:lastRenderedPageBreak/>
         <w:t xml:space="preserve">2.29 </w:t>
@@ -26870,7 +27575,7 @@
       <w:r>
         <w:t>Story 29</w:t>
       </w:r>
-      <w:bookmarkEnd w:id="32"/>
+      <w:bookmarkEnd w:id="33"/>
     </w:p>
     <w:p>
       <w:pPr>
@@ -27825,7 +28530,7 @@
                     <pic:cNvPicPr preferRelativeResize="0"/>
                   </pic:nvPicPr>
                   <pic:blipFill>
-                    <a:blip r:embed="rId41"/>
+                    <a:blip r:embed="rId43"/>
                     <a:srcRect/>
                     <a:stretch>
                       <a:fillRect/>
@@ -27866,7 +28571,7 @@
                     <pic:cNvPicPr preferRelativeResize="0"/>
                   </pic:nvPicPr>
                   <pic:blipFill>
-                    <a:blip r:embed="rId42"/>
+                    <a:blip r:embed="rId44"/>
                     <a:srcRect/>
                     <a:stretch>
                       <a:fillRect/>
@@ -27907,7 +28612,7 @@
                     <pic:cNvPicPr preferRelativeResize="0"/>
                   </pic:nvPicPr>
                   <pic:blipFill>
-                    <a:blip r:embed="rId43"/>
+                    <a:blip r:embed="rId45"/>
                     <a:srcRect/>
                     <a:stretch>
                       <a:fillRect/>
@@ -27948,7 +28653,7 @@
                     <pic:cNvPicPr preferRelativeResize="0"/>
                   </pic:nvPicPr>
                   <pic:blipFill>
-                    <a:blip r:embed="rId44"/>
+                    <a:blip r:embed="rId46"/>
                     <a:srcRect/>
                     <a:stretch>
                       <a:fillRect/>
@@ -28057,7 +28762,7 @@
                     <pic:cNvPicPr preferRelativeResize="0"/>
                   </pic:nvPicPr>
                   <pic:blipFill>
-                    <a:blip r:embed="rId45"/>
+                    <a:blip r:embed="rId47"/>
                     <a:srcRect/>
                     <a:stretch>
                       <a:fillRect/>
@@ -28100,7 +28805,7 @@
                     <pic:cNvPicPr preferRelativeResize="0"/>
                   </pic:nvPicPr>
                   <pic:blipFill>
-                    <a:blip r:embed="rId46"/>
+                    <a:blip r:embed="rId48"/>
                     <a:srcRect/>
                     <a:stretch>
                       <a:fillRect/>
@@ -28143,7 +28848,7 @@
                     <pic:cNvPicPr preferRelativeResize="0"/>
                   </pic:nvPicPr>
                   <pic:blipFill>
-                    <a:blip r:embed="rId47"/>
+                    <a:blip r:embed="rId49"/>
                     <a:srcRect/>
                     <a:stretch>
                       <a:fillRect/>
@@ -28198,7 +28903,7 @@
       <w:pPr>
         <w:pStyle w:val="Head2"/>
       </w:pPr>
-      <w:bookmarkStart w:id="33" w:name="_Toc511403266"/>
+      <w:bookmarkStart w:id="34" w:name="_Toc511403266"/>
       <w:r>
         <w:lastRenderedPageBreak/>
         <w:t xml:space="preserve">2.30 </w:t>
@@ -28206,7 +28911,7 @@
       <w:r>
         <w:t>Story 30</w:t>
       </w:r>
-      <w:bookmarkEnd w:id="33"/>
+      <w:bookmarkEnd w:id="34"/>
     </w:p>
     <w:p>
       <w:pPr>
@@ -28949,7 +29654,7 @@
                     <pic:cNvPicPr preferRelativeResize="0"/>
                   </pic:nvPicPr>
                   <pic:blipFill>
-                    <a:blip r:embed="rId48"/>
+                    <a:blip r:embed="rId50"/>
                     <a:srcRect/>
                     <a:stretch>
                       <a:fillRect/>
@@ -28992,7 +29697,7 @@
                     <pic:cNvPicPr preferRelativeResize="0"/>
                   </pic:nvPicPr>
                   <pic:blipFill>
-                    <a:blip r:embed="rId49"/>
+                    <a:blip r:embed="rId51"/>
                     <a:srcRect/>
                     <a:stretch>
                       <a:fillRect/>
@@ -29035,7 +29740,7 @@
                     <pic:cNvPicPr preferRelativeResize="0"/>
                   </pic:nvPicPr>
                   <pic:blipFill>
-                    <a:blip r:embed="rId50"/>
+                    <a:blip r:embed="rId52"/>
                     <a:srcRect/>
                     <a:stretch>
                       <a:fillRect/>
@@ -29136,7 +29841,7 @@
                     <pic:cNvPicPr preferRelativeResize="0"/>
                   </pic:nvPicPr>
                   <pic:blipFill>
-                    <a:blip r:embed="rId48"/>
+                    <a:blip r:embed="rId50"/>
                     <a:srcRect/>
                     <a:stretch>
                       <a:fillRect/>
@@ -29179,7 +29884,7 @@
                     <pic:cNvPicPr preferRelativeResize="0"/>
                   </pic:nvPicPr>
                   <pic:blipFill>
-                    <a:blip r:embed="rId49"/>
+                    <a:blip r:embed="rId51"/>
                     <a:srcRect/>
                     <a:stretch>
                       <a:fillRect/>
@@ -29222,7 +29927,7 @@
                     <pic:cNvPicPr preferRelativeResize="0"/>
                   </pic:nvPicPr>
                   <pic:blipFill>
-                    <a:blip r:embed="rId51"/>
+                    <a:blip r:embed="rId53"/>
                     <a:srcRect/>
                     <a:stretch>
                       <a:fillRect/>
@@ -29261,12 +29966,12 @@
       <w:pPr>
         <w:pStyle w:val="Head1"/>
       </w:pPr>
-      <w:bookmarkStart w:id="34" w:name="_Toc511403267"/>
+      <w:bookmarkStart w:id="35" w:name="_Toc511403267"/>
       <w:r>
         <w:lastRenderedPageBreak/>
         <w:t>3. Acceptance Testing</w:t>
       </w:r>
-      <w:bookmarkEnd w:id="34"/>
+      <w:bookmarkEnd w:id="35"/>
     </w:p>
     <w:p>
       <w:pPr>
@@ -29501,8 +30206,6 @@
         </w:rPr>
         <w:t xml:space="preserve"> </w:t>
       </w:r>
-      <w:bookmarkStart w:id="35" w:name="_GoBack"/>
-      <w:bookmarkEnd w:id="35"/>
       <w:r>
         <w:rPr>
           <w:rFonts w:ascii="Times New Roman" w:eastAsia="Times New Roman" w:hAnsi="Times New Roman" w:cs="Times New Roman"/>
@@ -29549,6 +30252,128 @@
 <file path=word/numbering.xml><?xml version="1.0" encoding="utf-8"?>
 <w:numbering xmlns:wpc="http://schemas.microsoft.com/office/word/2010/wordprocessingCanvas" xmlns:cx="http://schemas.microsoft.com/office/drawing/2014/chartex" xmlns:cx1="http://schemas.microsoft.com/office/drawing/2015/9/8/chartex" xmlns:cx2="http://schemas.microsoft.com/office/drawing/2015/10/21/chartex" xmlns:cx3="http://schemas.microsoft.com/office/drawing/2016/5/9/chartex" xmlns:cx4="http://schemas.microsoft.com/office/drawing/2016/5/10/chartex" xmlns:cx5="http://schemas.microsoft.com/office/drawing/2016/5/11/chartex" xmlns:cx6="http://schemas.microsoft.com/office/drawing/2016/5/12/chartex" xmlns:cx7="http://schemas.microsoft.com/office/drawing/2016/5/13/chartex" xmlns:cx8="http://schemas.microsoft.com/office/drawing/2016/5/14/chartex" xmlns:mc="http://schemas.openxmlformats.org/markup-compatibility/2006" xmlns:aink="http://schemas.microsoft.com/office/drawing/2016/ink" xmlns:am3d="http://schemas.microsoft.com/office/drawing/2017/model3d" xmlns:o="urn:schemas-microsoft-com:office:office" xmlns:r="http://schemas.openxmlformats.org/officeDocument/2006/relationships" xmlns:m="http://schemas.openxmlformats.org/officeDocument/2006/math" xmlns:v="urn:schemas-microsoft-com:vml" xmlns:wp14="http://schemas.microsoft.com/office/word/2010/wordprocessingDrawing" xmlns:wp="http://schemas.openxmlformats.org/drawingml/2006/wordprocessingDrawing" xmlns:w10="urn:schemas-microsoft-com:office:word" xmlns:w="http://schemas.openxmlformats.org/wordprocessingml/2006/main" xmlns:w14="http://schemas.microsoft.com/office/word/2010/wordml" xmlns:w15="http://schemas.microsoft.com/office/word/2012/wordml" xmlns:w16cid="http://schemas.microsoft.com/office/word/2016/wordml/cid" xmlns:w16se="http://schemas.microsoft.com/office/word/2015/wordml/symex" xmlns:wpg="http://schemas.microsoft.com/office/word/2010/wordprocessingGroup" xmlns:wpi="http://schemas.microsoft.com/office/word/2010/wordprocessingInk" xmlns:wne="http://schemas.microsoft.com/office/word/2006/wordml" xmlns:wps="http://schemas.microsoft.com/office/word/2010/wordprocessingShape" mc:Ignorable="w14 w15 w16se w16cid wp14">
   <w:abstractNum w:abstractNumId="0" w15:restartNumberingAfterBreak="0">
+    <w:nsid w:val="00E32AF1"/>
+    <w:multiLevelType w:val="multilevel"/>
+    <w:tmpl w:val="148484F4"/>
+    <w:lvl w:ilvl="0">
+      <w:start w:val="1"/>
+      <w:numFmt w:val="bullet"/>
+      <w:lvlText w:val=""/>
+      <w:lvlJc w:val="left"/>
+      <w:pPr>
+        <w:ind w:left="2160" w:hanging="360"/>
+      </w:pPr>
+      <w:rPr>
+        <w:rFonts w:ascii="Symbol" w:hAnsi="Symbol" w:cs="Symbol" w:hint="default"/>
+        <w:u w:val="none"/>
+      </w:rPr>
+    </w:lvl>
+    <w:lvl w:ilvl="1">
+      <w:start w:val="1"/>
+      <w:numFmt w:val="bullet"/>
+      <w:lvlText w:val="l"/>
+      <w:lvlJc w:val="left"/>
+      <w:pPr>
+        <w:ind w:left="2880" w:hanging="360"/>
+      </w:pPr>
+      <w:rPr>
+        <w:rFonts w:ascii="Wingdings" w:hAnsi="Wingdings" w:cs="Wingdings" w:hint="default"/>
+        <w:u w:val="none"/>
+      </w:rPr>
+    </w:lvl>
+    <w:lvl w:ilvl="2">
+      <w:start w:val="1"/>
+      <w:numFmt w:val="bullet"/>
+      <w:lvlText w:val="■"/>
+      <w:lvlJc w:val="left"/>
+      <w:pPr>
+        <w:ind w:left="3600" w:hanging="360"/>
+      </w:pPr>
+      <w:rPr>
+        <w:rFonts w:ascii="OpenSymbol" w:hAnsi="OpenSymbol" w:cs="OpenSymbol" w:hint="default"/>
+        <w:u w:val="none"/>
+      </w:rPr>
+    </w:lvl>
+    <w:lvl w:ilvl="3">
+      <w:start w:val="1"/>
+      <w:numFmt w:val="bullet"/>
+      <w:lvlText w:val="l"/>
+      <w:lvlJc w:val="left"/>
+      <w:pPr>
+        <w:ind w:left="4320" w:hanging="360"/>
+      </w:pPr>
+      <w:rPr>
+        <w:rFonts w:ascii="Wingdings" w:hAnsi="Wingdings" w:cs="Wingdings" w:hint="default"/>
+        <w:u w:val="none"/>
+      </w:rPr>
+    </w:lvl>
+    <w:lvl w:ilvl="4">
+      <w:start w:val="1"/>
+      <w:numFmt w:val="bullet"/>
+      <w:lvlText w:val="l"/>
+      <w:lvlJc w:val="left"/>
+      <w:pPr>
+        <w:ind w:left="5040" w:hanging="360"/>
+      </w:pPr>
+      <w:rPr>
+        <w:rFonts w:ascii="Wingdings" w:hAnsi="Wingdings" w:cs="Wingdings" w:hint="default"/>
+        <w:u w:val="none"/>
+      </w:rPr>
+    </w:lvl>
+    <w:lvl w:ilvl="5">
+      <w:start w:val="1"/>
+      <w:numFmt w:val="bullet"/>
+      <w:lvlText w:val="■"/>
+      <w:lvlJc w:val="left"/>
+      <w:pPr>
+        <w:ind w:left="5760" w:hanging="360"/>
+      </w:pPr>
+      <w:rPr>
+        <w:rFonts w:ascii="OpenSymbol" w:hAnsi="OpenSymbol" w:cs="OpenSymbol" w:hint="default"/>
+        <w:u w:val="none"/>
+      </w:rPr>
+    </w:lvl>
+    <w:lvl w:ilvl="6">
+      <w:start w:val="1"/>
+      <w:numFmt w:val="bullet"/>
+      <w:lvlText w:val="l"/>
+      <w:lvlJc w:val="left"/>
+      <w:pPr>
+        <w:ind w:left="6480" w:hanging="360"/>
+      </w:pPr>
+      <w:rPr>
+        <w:rFonts w:ascii="Wingdings" w:hAnsi="Wingdings" w:cs="Wingdings" w:hint="default"/>
+        <w:u w:val="none"/>
+      </w:rPr>
+    </w:lvl>
+    <w:lvl w:ilvl="7">
+      <w:start w:val="1"/>
+      <w:numFmt w:val="bullet"/>
+      <w:lvlText w:val="l"/>
+      <w:lvlJc w:val="left"/>
+      <w:pPr>
+        <w:ind w:left="7200" w:hanging="360"/>
+      </w:pPr>
+      <w:rPr>
+        <w:rFonts w:ascii="Wingdings" w:hAnsi="Wingdings" w:cs="Wingdings" w:hint="default"/>
+        <w:u w:val="none"/>
+      </w:rPr>
+    </w:lvl>
+    <w:lvl w:ilvl="8">
+      <w:start w:val="1"/>
+      <w:numFmt w:val="bullet"/>
+      <w:lvlText w:val="■"/>
+      <w:lvlJc w:val="left"/>
+      <w:pPr>
+        <w:ind w:left="7920" w:hanging="360"/>
+      </w:pPr>
+      <w:rPr>
+        <w:rFonts w:ascii="OpenSymbol" w:hAnsi="OpenSymbol" w:cs="OpenSymbol" w:hint="default"/>
+        <w:u w:val="none"/>
+      </w:rPr>
+    </w:lvl>
+  </w:abstractNum>
+  <w:abstractNum w:abstractNumId="1" w15:restartNumberingAfterBreak="0">
     <w:nsid w:val="057808DB"/>
     <w:multiLevelType w:val="multilevel"/>
     <w:tmpl w:val="C20E4726"/>
@@ -29661,7 +30486,7 @@
       </w:rPr>
     </w:lvl>
   </w:abstractNum>
-  <w:abstractNum w:abstractNumId="1" w15:restartNumberingAfterBreak="0">
+  <w:abstractNum w:abstractNumId="2" w15:restartNumberingAfterBreak="0">
     <w:nsid w:val="1DB90553"/>
     <w:multiLevelType w:val="multilevel"/>
     <w:tmpl w:val="CBFACCDA"/>
@@ -29774,7 +30599,7 @@
       </w:rPr>
     </w:lvl>
   </w:abstractNum>
-  <w:abstractNum w:abstractNumId="2" w15:restartNumberingAfterBreak="0">
+  <w:abstractNum w:abstractNumId="3" w15:restartNumberingAfterBreak="0">
     <w:nsid w:val="3AA461CD"/>
     <w:multiLevelType w:val="multilevel"/>
     <w:tmpl w:val="5D36753E"/>
@@ -29860,7 +30685,7 @@
       </w:pPr>
     </w:lvl>
   </w:abstractNum>
-  <w:abstractNum w:abstractNumId="3" w15:restartNumberingAfterBreak="0">
+  <w:abstractNum w:abstractNumId="4" w15:restartNumberingAfterBreak="0">
     <w:nsid w:val="46B563BE"/>
     <w:multiLevelType w:val="multilevel"/>
     <w:tmpl w:val="313ACE2A"/>
@@ -29947,7 +30772,7 @@
       </w:pPr>
     </w:lvl>
   </w:abstractNum>
-  <w:abstractNum w:abstractNumId="4" w15:restartNumberingAfterBreak="0">
+  <w:abstractNum w:abstractNumId="5" w15:restartNumberingAfterBreak="0">
     <w:nsid w:val="6B4B6A9B"/>
     <w:multiLevelType w:val="multilevel"/>
     <w:tmpl w:val="FFF036E6"/>
@@ -30061,19 +30886,22 @@
     </w:lvl>
   </w:abstractNum>
   <w:num w:numId="1">
-    <w:abstractNumId w:val="0"/>
+    <w:abstractNumId w:val="1"/>
   </w:num>
   <w:num w:numId="2">
+    <w:abstractNumId w:val="5"/>
+  </w:num>
+  <w:num w:numId="3">
     <w:abstractNumId w:val="4"/>
   </w:num>
-  <w:num w:numId="3">
+  <w:num w:numId="4">
+    <w:abstractNumId w:val="2"/>
+  </w:num>
+  <w:num w:numId="5">
     <w:abstractNumId w:val="3"/>
   </w:num>
-  <w:num w:numId="4">
-    <w:abstractNumId w:val="1"/>
-  </w:num>
-  <w:num w:numId="5">
-    <w:abstractNumId w:val="2"/>
+  <w:num w:numId="6">
+    <w:abstractNumId w:val="0"/>
   </w:num>
 </w:numbering>
 </file>
@@ -30867,6 +31695,15 @@
       <w:u w:val="single"/>
     </w:rPr>
   </w:style>
+  <w:style w:type="character" w:customStyle="1" w:styleId="ListLabel1">
+    <w:name w:val="ListLabel 1"/>
+    <w:qFormat/>
+    <w:rsid w:val="00D9763C"/>
+    <w:rPr>
+      <w:rFonts w:ascii="Times New Roman" w:hAnsi="Times New Roman"/>
+      <w:u w:val="none"/>
+    </w:rPr>
+  </w:style>
 </w:styles>
 </file>
 
@@ -31195,7 +32032,7 @@
 </file>
 
 <file path=customXml/itemProps1.xml><?xml version="1.0" encoding="utf-8"?>
-<ds:datastoreItem xmlns:ds="http://schemas.openxmlformats.org/officeDocument/2006/customXml" ds:itemID="{386591BF-46A9-448C-9E2B-4570D6C9D395}">
+<ds:datastoreItem xmlns:ds="http://schemas.openxmlformats.org/officeDocument/2006/customXml" ds:itemID="{93D8E665-1288-422A-BC3D-2610ADB4F4D8}">
   <ds:schemaRefs>
     <ds:schemaRef ds:uri="http://schemas.openxmlformats.org/officeDocument/2006/bibliography"/>
   </ds:schemaRefs>

</xml_diff>